<commit_message>
Second change on footers
</commit_message>
<xml_diff>
--- a/helloworld.docx
+++ b/helloworld.docx
@@ -21,8 +21,34 @@
         <w:br/>
         <w:t>See you soon DWAG</w:t>
       </w:r>
+    </w:p>
+    <w:p>
+      <w:pPr>
+        <w:rPr>
+          <w:lang w:val="en-US"/>
+        </w:rPr>
+      </w:pPr>
+    </w:p>
+    <w:p>
+      <w:pPr>
+        <w:rPr>
+          <w:lang w:val="en-US"/>
+        </w:rPr>
+      </w:pPr>
+      <w:r>
+        <w:rPr>
+          <w:lang w:val="en-US"/>
+        </w:rPr>
+        <w:t>But recently we changed something in footer and header! Sta</w:t>
+      </w:r>
       <w:bookmarkStart w:id="0" w:name="_GoBack"/>
       <w:bookmarkEnd w:id="0"/>
+      <w:r>
+        <w:rPr>
+          <w:lang w:val="en-US"/>
+        </w:rPr>
+        <w:t>y update!</w:t>
+      </w:r>
     </w:p>
     <w:sectPr>
       <w:pgSz w:w="11906" w:h="16838"/>

</xml_diff>